<commit_message>
Laboratio 10 -Entrega Final
</commit_message>
<xml_diff>
--- a/Docs/Observaciones-Lab 10.docx
+++ b/Docs/Observaciones-Lab 10.docx
@@ -23,86 +23,38 @@
         <w:t>OBSERVACIONES DEL LA PRACTICA</w:t>
       </w:r>
     </w:p>
+    <w:p/>
     <w:p>
       <w:pPr>
-        <w:rPr>
-          <w:lang w:val="es-CO"/>
-        </w:rPr>
-      </w:pPr>
-    </w:p>
-    <w:p>
-      <w:pPr>
-        <w:spacing w:after="0"/>
         <w:jc w:val="right"/>
-        <w:rPr>
-          <w:noProof w:val="0"/>
-          <w:lang w:val="es-CO"/>
-        </w:rPr>
       </w:pPr>
       <w:r>
-        <w:rPr>
-          <w:noProof w:val="0"/>
-          <w:lang w:val="es-CO"/>
-        </w:rPr>
         <w:t>María Casto</w:t>
       </w:r>
       <w:r>
-        <w:rPr>
-          <w:noProof w:val="0"/>
-          <w:lang w:val="es-CO"/>
-        </w:rPr>
         <w:t xml:space="preserve"> </w:t>
       </w:r>
       <w:r>
-        <w:rPr>
-          <w:noProof w:val="0"/>
-          <w:lang w:val="es-CO"/>
-        </w:rPr>
         <w:t xml:space="preserve">1 </w:t>
       </w:r>
       <w:r>
-        <w:rPr>
-          <w:noProof w:val="0"/>
-          <w:lang w:val="es-CO"/>
-        </w:rPr>
         <w:t>202020850</w:t>
       </w:r>
     </w:p>
     <w:p>
       <w:pPr>
-        <w:spacing w:after="0"/>
         <w:jc w:val="right"/>
-        <w:rPr>
-          <w:noProof w:val="0"/>
-          <w:lang w:val="es-CO"/>
-        </w:rPr>
       </w:pPr>
       <w:r>
-        <w:rPr>
-          <w:noProof w:val="0"/>
-          <w:lang w:val="es-CO"/>
-        </w:rPr>
         <w:t>Valentina Calderón</w:t>
       </w:r>
       <w:r>
-        <w:rPr>
-          <w:noProof w:val="0"/>
-          <w:lang w:val="es-CO"/>
-        </w:rPr>
         <w:t xml:space="preserve"> </w:t>
       </w:r>
       <w:r>
-        <w:rPr>
-          <w:noProof w:val="0"/>
-          <w:lang w:val="es-CO"/>
-        </w:rPr>
         <w:t xml:space="preserve">2 </w:t>
       </w:r>
       <w:r>
-        <w:rPr>
-          <w:noProof w:val="0"/>
-          <w:lang w:val="es-CO"/>
-        </w:rPr>
         <w:t>202020771</w:t>
       </w:r>
     </w:p>
@@ -150,7 +102,6 @@
     </w:p>
     <w:p>
       <w:pPr>
-        <w:spacing w:after="0"/>
         <w:ind w:left="360" w:firstLine="360"/>
         <w:jc w:val="both"/>
         <w:rPr>
@@ -168,7 +119,6 @@
     </w:p>
     <w:p>
       <w:pPr>
-        <w:spacing w:after="0"/>
         <w:jc w:val="both"/>
         <w:rPr>
           <w:rFonts w:ascii="Dax-Regular" w:hAnsi="Dax-Regular"/>
@@ -1579,6 +1529,68 @@
         <w:t>¿Qué características tiene el grafo definido?</w:t>
       </w:r>
     </w:p>
+    <w:p>
+      <w:pPr>
+        <w:pStyle w:val="Prrafodelista"/>
+        <w:spacing w:after="0"/>
+        <w:jc w:val="both"/>
+        <w:rPr>
+          <w:rFonts w:ascii="Dax-Regular" w:hAnsi="Dax-Regular"/>
+          <w:lang w:val="es-419"/>
+        </w:rPr>
+      </w:pPr>
+      <w:r>
+        <w:rPr>
+          <w:rFonts w:ascii="Dax-Regular" w:hAnsi="Dax-Regular"/>
+          <w:lang w:val="es-419"/>
+        </w:rPr>
+        <w:lastRenderedPageBreak/>
+        <w:t>El grafo definido definido es dirigido, se usa para representar las rutas entre las estaciones. El</w:t>
+      </w:r>
+      <w:r>
+        <w:rPr>
+          <w:rFonts w:ascii="Dax-Regular" w:hAnsi="Dax-Regular"/>
+          <w:lang w:val="es-419"/>
+        </w:rPr>
+        <w:t xml:space="preserve"> tamaño inicial es de 14000</w:t>
+      </w:r>
+      <w:r>
+        <w:rPr>
+          <w:rFonts w:ascii="Dax-Regular" w:hAnsi="Dax-Regular"/>
+          <w:lang w:val="es-419"/>
+        </w:rPr>
+        <w:t xml:space="preserve"> y se implementa con una lista de adyacencias. Los vértices son el identificador de la estación y la ruta. Los arcos tienen peso y representan las rutas y sus distancias. </w:t>
+      </w:r>
+    </w:p>
+    <w:p>
+      <w:pPr>
+        <w:pStyle w:val="Prrafodelista"/>
+        <w:spacing w:after="0"/>
+        <w:jc w:val="both"/>
+        <w:rPr>
+          <w:rFonts w:ascii="Dax-Regular" w:hAnsi="Dax-Regular"/>
+          <w:lang w:val="es-419"/>
+        </w:rPr>
+      </w:pPr>
+    </w:p>
+    <w:p>
+      <w:pPr>
+        <w:pStyle w:val="Prrafodelista"/>
+        <w:spacing w:after="0"/>
+        <w:jc w:val="both"/>
+        <w:rPr>
+          <w:rFonts w:ascii="Dax-Regular" w:hAnsi="Dax-Regular"/>
+          <w:lang w:val="es-419"/>
+        </w:rPr>
+      </w:pPr>
+      <w:r>
+        <w:rPr>
+          <w:rFonts w:ascii="Dax-Regular" w:hAnsi="Dax-Regular"/>
+          <w:lang w:val="es-419"/>
+        </w:rPr>
+        <w:t xml:space="preserve">Resultados de tiempo opción 6: </w:t>
+      </w:r>
+    </w:p>
     <w:tbl>
       <w:tblPr>
         <w:tblStyle w:val="Tablaconcuadrcula"/>
@@ -1618,7 +1630,6 @@
                 <w:vertAlign w:val="superscript"/>
                 <w:lang w:val="es-419"/>
               </w:rPr>
-              <w:lastRenderedPageBreak/>
               <w:t>Archivo</w:t>
             </w:r>
           </w:p>
@@ -2856,6 +2867,29 @@
           <w:lang w:val="es-419"/>
         </w:rPr>
       </w:pPr>
+    </w:p>
+    <w:p>
+      <w:pPr>
+        <w:pStyle w:val="Prrafodelista"/>
+        <w:rPr>
+          <w:rFonts w:ascii="Dax-Regular" w:hAnsi="Dax-Regular"/>
+          <w:lang w:val="es-419"/>
+        </w:rPr>
+      </w:pPr>
+      <w:r>
+        <w:rPr>
+          <w:rFonts w:ascii="Dax-Regular" w:hAnsi="Dax-Regular"/>
+          <w:lang w:val="es-419"/>
+        </w:rPr>
+        <w:t xml:space="preserve">Observaciones: </w:t>
+      </w:r>
+      <w:r>
+        <w:rPr>
+          <w:rFonts w:ascii="Dax-Regular" w:hAnsi="Dax-Regular"/>
+          <w:lang w:val="es-419"/>
+        </w:rPr>
+        <w:t>Después de varias pruebas ejecutadas, no parece haber correlación.</w:t>
+      </w:r>
     </w:p>
     <w:p>
       <w:pPr>
@@ -2896,6 +2930,13 @@
           <w:lang w:val="es-419"/>
         </w:rPr>
       </w:pPr>
+      <w:r>
+        <w:rPr>
+          <w:rFonts w:ascii="Dax-Regular" w:hAnsi="Dax-Regular"/>
+          <w:lang w:val="es-419"/>
+        </w:rPr>
+        <w:t>14000</w:t>
+      </w:r>
     </w:p>
     <w:p>
       <w:pPr>
@@ -2927,6 +2968,13 @@
           <w:lang w:val="es-419"/>
         </w:rPr>
       </w:pPr>
+      <w:r>
+        <w:rPr>
+          <w:rFonts w:ascii="Dax-Regular" w:hAnsi="Dax-Regular"/>
+          <w:lang w:val="es-419"/>
+        </w:rPr>
+        <w:t>ADJ_LIST (Lista de adyancencias)</w:t>
+      </w:r>
     </w:p>
     <w:p>
       <w:pPr>
@@ -2953,11 +3001,20 @@
     <w:p>
       <w:pPr>
         <w:pStyle w:val="Prrafodelista"/>
+        <w:spacing w:after="0"/>
+        <w:jc w:val="both"/>
         <w:rPr>
           <w:rFonts w:ascii="Dax-Regular" w:hAnsi="Dax-Regular"/>
           <w:lang w:val="es-419"/>
         </w:rPr>
       </w:pPr>
+      <w:r>
+        <w:rPr>
+          <w:rFonts w:ascii="Dax-Regular" w:hAnsi="Dax-Regular"/>
+          <w:lang w:val="es-419"/>
+        </w:rPr>
+        <w:t>compareStopIds</w:t>
+      </w:r>
     </w:p>
     <w:p>
       <w:pPr>
@@ -4791,9 +4848,15 @@
   <w:style w:type="paragraph" w:default="1" w:styleId="Normal">
     <w:name w:val="Normal"/>
     <w:qFormat/>
-    <w:rsid w:val="003B5453"/>
+    <w:rsid w:val="00601A6B"/>
+    <w:pPr>
+      <w:spacing w:after="0" w:line="240" w:lineRule="auto"/>
+    </w:pPr>
     <w:rPr>
-      <w:noProof/>
+      <w:rFonts w:ascii="Times New Roman" w:eastAsia="Times New Roman" w:hAnsi="Times New Roman" w:cs="Times New Roman"/>
+      <w:sz w:val="24"/>
+      <w:szCs w:val="24"/>
+      <w:lang w:val="es-CO" w:eastAsia="es-MX"/>
     </w:rPr>
   </w:style>
   <w:style w:type="paragraph" w:styleId="Ttulo1">
@@ -4807,14 +4870,16 @@
     <w:pPr>
       <w:keepNext/>
       <w:keepLines/>
-      <w:spacing w:before="240" w:after="0"/>
+      <w:spacing w:before="240" w:line="259" w:lineRule="auto"/>
       <w:outlineLvl w:val="0"/>
     </w:pPr>
     <w:rPr>
       <w:rFonts w:asciiTheme="majorHAnsi" w:eastAsiaTheme="majorEastAsia" w:hAnsiTheme="majorHAnsi" w:cstheme="majorBidi"/>
+      <w:noProof/>
       <w:color w:val="2F5496" w:themeColor="accent1" w:themeShade="BF"/>
       <w:sz w:val="32"/>
       <w:szCs w:val="32"/>
+      <w:lang w:val="en-US" w:eastAsia="ja-JP"/>
     </w:rPr>
   </w:style>
   <w:style w:type="paragraph" w:styleId="Ttulo2">
@@ -4829,14 +4894,16 @@
     <w:pPr>
       <w:keepNext/>
       <w:keepLines/>
-      <w:spacing w:before="40" w:after="0"/>
+      <w:spacing w:before="40" w:line="259" w:lineRule="auto"/>
       <w:outlineLvl w:val="1"/>
     </w:pPr>
     <w:rPr>
       <w:rFonts w:asciiTheme="majorHAnsi" w:eastAsiaTheme="majorEastAsia" w:hAnsiTheme="majorHAnsi" w:cstheme="majorBidi"/>
+      <w:noProof/>
       <w:color w:val="2F5496" w:themeColor="accent1" w:themeShade="BF"/>
       <w:sz w:val="26"/>
       <w:szCs w:val="26"/>
+      <w:lang w:val="en-US" w:eastAsia="ja-JP"/>
     </w:rPr>
   </w:style>
   <w:style w:type="character" w:default="1" w:styleId="Fuentedeprrafopredeter">
@@ -4875,15 +4942,16 @@
     <w:qFormat/>
     <w:rsid w:val="00BA3B38"/>
     <w:pPr>
-      <w:spacing w:after="0" w:line="240" w:lineRule="auto"/>
       <w:contextualSpacing/>
     </w:pPr>
     <w:rPr>
       <w:rFonts w:asciiTheme="majorHAnsi" w:eastAsiaTheme="majorEastAsia" w:hAnsiTheme="majorHAnsi" w:cstheme="majorBidi"/>
+      <w:noProof/>
       <w:spacing w:val="-10"/>
       <w:kern w:val="28"/>
       <w:sz w:val="56"/>
       <w:szCs w:val="56"/>
+      <w:lang w:val="en-US" w:eastAsia="ja-JP"/>
     </w:rPr>
   </w:style>
   <w:style w:type="character" w:customStyle="1" w:styleId="TtuloCar">
@@ -4908,11 +4976,15 @@
     <w:qFormat/>
     <w:rsid w:val="00667C88"/>
     <w:pPr>
+      <w:spacing w:after="160" w:line="259" w:lineRule="auto"/>
       <w:ind w:left="720"/>
       <w:contextualSpacing/>
     </w:pPr>
     <w:rPr>
-      <w:noProof w:val="0"/>
+      <w:rFonts w:asciiTheme="minorHAnsi" w:eastAsiaTheme="minorEastAsia" w:hAnsiTheme="minorHAnsi" w:cstheme="minorBidi"/>
+      <w:sz w:val="22"/>
+      <w:szCs w:val="22"/>
+      <w:lang w:val="en-US" w:eastAsia="ja-JP"/>
     </w:rPr>
   </w:style>
   <w:style w:type="character" w:styleId="Refdecomentario">
@@ -4936,12 +5008,13 @@
     <w:unhideWhenUsed/>
     <w:rsid w:val="00A442AC"/>
     <w:pPr>
-      <w:spacing w:line="240" w:lineRule="auto"/>
+      <w:spacing w:after="160"/>
     </w:pPr>
     <w:rPr>
-      <w:noProof w:val="0"/>
+      <w:rFonts w:asciiTheme="minorHAnsi" w:eastAsiaTheme="minorEastAsia" w:hAnsiTheme="minorHAnsi" w:cstheme="minorBidi"/>
       <w:sz w:val="20"/>
       <w:szCs w:val="20"/>
+      <w:lang w:val="en-US" w:eastAsia="ja-JP"/>
     </w:rPr>
   </w:style>
   <w:style w:type="character" w:customStyle="1" w:styleId="TextocomentarioCar">
@@ -4965,15 +5038,16 @@
     <w:qFormat/>
     <w:rsid w:val="00076EA8"/>
     <w:pPr>
-      <w:spacing w:after="200" w:line="240" w:lineRule="auto"/>
+      <w:spacing w:after="200"/>
     </w:pPr>
     <w:rPr>
+      <w:rFonts w:asciiTheme="minorHAnsi" w:eastAsiaTheme="minorEastAsia" w:hAnsiTheme="minorHAnsi" w:cstheme="minorBidi"/>
       <w:i/>
       <w:iCs/>
-      <w:noProof w:val="0"/>
       <w:color w:val="44546A" w:themeColor="text2"/>
       <w:sz w:val="18"/>
       <w:szCs w:val="18"/>
+      <w:lang w:val="en-US" w:eastAsia="ja-JP"/>
     </w:rPr>
   </w:style>
   <w:style w:type="table" w:styleId="Tabladecuadrcula2">
@@ -5397,12 +5471,6 @@
 </file>
 
 <file path=customXml/item1.xml><?xml version="1.0" encoding="utf-8"?>
-<p:properties xmlns:p="http://schemas.microsoft.com/office/2006/metadata/properties" xmlns:xsi="http://www.w3.org/2001/XMLSchema-instance" xmlns:pc="http://schemas.microsoft.com/office/infopath/2007/PartnerControls">
-  <documentManagement/>
-</p:properties>
-</file>
-
-<file path=customXml/item2.xml><?xml version="1.0" encoding="utf-8"?>
 <ct:contentTypeSchema xmlns:ct="http://schemas.microsoft.com/office/2006/metadata/contentType" xmlns:ma="http://schemas.microsoft.com/office/2006/metadata/properties/metaAttributes" ct:_="" ma:_="" ma:contentTypeName="Documento" ma:contentTypeID="0x01010023858CF01A2EF24688B692775F4C60A4" ma:contentTypeVersion="11" ma:contentTypeDescription="Crear nuevo documento." ma:contentTypeScope="" ma:versionID="04b510ef1bc187d79b842c792d256c41">
   <xsd:schema xmlns:xsd="http://www.w3.org/2001/XMLSchema" xmlns:xs="http://www.w3.org/2001/XMLSchema" xmlns:p="http://schemas.microsoft.com/office/2006/metadata/properties" xmlns:ns2="164883f8-7691-4ecf-b54a-664c0d0edefe" xmlns:ns3="85e30bcc-d76c-4413-8e4d-2dce22fb0743" targetNamespace="http://schemas.microsoft.com/office/2006/metadata/properties" ma:root="true" ma:fieldsID="9049981c3eb1ee76226ec9e2f8ecd7b4" ns2:_="" ns3:_="">
     <xsd:import namespace="164883f8-7691-4ecf-b54a-664c0d0edefe"/>
@@ -5613,6 +5681,12 @@
 </ct:contentTypeSchema>
 </file>
 
+<file path=customXml/item2.xml><?xml version="1.0" encoding="utf-8"?>
+<p:properties xmlns:p="http://schemas.microsoft.com/office/2006/metadata/properties" xmlns:xsi="http://www.w3.org/2001/XMLSchema-instance" xmlns:pc="http://schemas.microsoft.com/office/infopath/2007/PartnerControls">
+  <documentManagement/>
+</p:properties>
+</file>
+
 <file path=customXml/item3.xml><?xml version="1.0" encoding="utf-8"?>
 <?mso-contentType ?>
 <FormTemplates xmlns="http://schemas.microsoft.com/sharepoint/v3/contenttype/forms">
@@ -5623,15 +5697,6 @@
 </file>
 
 <file path=customXml/itemProps1.xml><?xml version="1.0" encoding="utf-8"?>
-<ds:datastoreItem xmlns:ds="http://schemas.openxmlformats.org/officeDocument/2006/customXml" ds:itemID="{8542EACB-7939-45C8-99C3-B6897CA7A7EF}">
-  <ds:schemaRefs>
-    <ds:schemaRef ds:uri="http://schemas.microsoft.com/office/2006/metadata/properties"/>
-    <ds:schemaRef ds:uri="http://schemas.microsoft.com/office/infopath/2007/PartnerControls"/>
-  </ds:schemaRefs>
-</ds:datastoreItem>
-</file>
-
-<file path=customXml/itemProps2.xml><?xml version="1.0" encoding="utf-8"?>
 <ds:datastoreItem xmlns:ds="http://schemas.openxmlformats.org/officeDocument/2006/customXml" ds:itemID="{B5A68955-FE31-4882-A896-23358313A6FD}">
   <ds:schemaRefs>
     <ds:schemaRef ds:uri="http://schemas.microsoft.com/office/2006/metadata/contentType"/>
@@ -5650,6 +5715,15 @@
 </ds:datastoreItem>
 </file>
 
+<file path=customXml/itemProps2.xml><?xml version="1.0" encoding="utf-8"?>
+<ds:datastoreItem xmlns:ds="http://schemas.openxmlformats.org/officeDocument/2006/customXml" ds:itemID="{8542EACB-7939-45C8-99C3-B6897CA7A7EF}">
+  <ds:schemaRefs>
+    <ds:schemaRef ds:uri="http://schemas.microsoft.com/office/2006/metadata/properties"/>
+    <ds:schemaRef ds:uri="http://schemas.microsoft.com/office/infopath/2007/PartnerControls"/>
+  </ds:schemaRefs>
+</ds:datastoreItem>
+</file>
+
 <file path=customXml/itemProps3.xml><?xml version="1.0" encoding="utf-8"?>
 <ds:datastoreItem xmlns:ds="http://schemas.openxmlformats.org/officeDocument/2006/customXml" ds:itemID="{1F59EA8B-1FA8-40D2-A8B0-61B9CE1E4579}">
   <ds:schemaRefs>

</xml_diff>